<commit_message>
Uzupełnienie wprowadzenia w instrukcji 8 pomysł na modyfikację harmonogramu na przyszły rok
</commit_message>
<xml_diff>
--- a/Cw8 Zmienne/PiWDP8 Zmienne.docx
+++ b/Cw8 Zmienne/PiWDP8 Zmienne.docx
@@ -2623,7 +2623,13 @@
       </w:r>
       <w:proofErr w:type="spellEnd"/>
       <w:r>
-        <w:t xml:space="preserve">, do utrudnia analizę kodu oraz może powodować nieoczekiwane efekty pracy programu bardzo trudne do </w:t>
+        <w:t xml:space="preserve">, </w:t>
+      </w:r>
+      <w:r>
+        <w:t>c</w:t>
+      </w:r>
+      <w:r>
+        <w:t xml:space="preserve">o utrudnia analizę kodu oraz może powodować nieoczekiwane efekty pracy programu bardzo trudne do </w:t>
       </w:r>
       <w:proofErr w:type="spellStart"/>
       <w:r>
@@ -3573,6 +3579,9 @@
       </w:r>
       <w:proofErr w:type="spellEnd"/>
       <w:r>
+        <w:t>)</w:t>
+      </w:r>
+      <w:r>
         <w:t xml:space="preserve">. Pętla </w:t>
       </w:r>
       <w:proofErr w:type="spellStart"/>
@@ -3582,6 +3591,24 @@
       <w:proofErr w:type="spellEnd"/>
       <w:r>
         <w:t xml:space="preserve"> wymagana jest w celu zastosowania rejestru przesuwnego. Podstawowa struktura zmiennej funkcjonalnej przedstawiona jest na </w:t>
+      </w:r>
+      <w:r>
+        <w:fldChar w:fldCharType="begin"/>
+      </w:r>
+      <w:r>
+        <w:instrText xml:space="preserve"> REF _Ref436568842 \r \h </w:instrText>
+      </w:r>
+      <w:r>
+        <w:fldChar w:fldCharType="separate"/>
+      </w:r>
+      <w:r>
+        <w:t>Rys. 4</w:t>
+      </w:r>
+      <w:r>
+        <w:fldChar w:fldCharType="end"/>
+      </w:r>
+      <w:r>
+        <w:t>.</w:t>
       </w:r>
     </w:p>
     <w:p>
@@ -3653,6 +3680,7 @@
           <w:sz w:val="20"/>
         </w:rPr>
       </w:pPr>
+      <w:bookmarkStart w:id="6" w:name="_Ref436568842"/>
       <w:r>
         <w:rPr>
           <w:sz w:val="20"/>
@@ -3665,6 +3693,7 @@
         </w:rPr>
         <w:t>zapisu i odczytu.</w:t>
       </w:r>
+      <w:bookmarkEnd w:id="6"/>
     </w:p>
     <w:p>
       <w:pPr>
@@ -3683,7 +3712,25 @@
         <w:t>Zmienna funkcjonalna umożliwia także realizację innych zadań, umożliwia zminimalizowanie efektu kolejki. Typowym zastosowaniem zmiennej funkcjonalnej jest odliczanie zadanego przedziału czasu</w:t>
       </w:r>
       <w:r>
-        <w:t xml:space="preserve"> (patrz rozdział )</w:t>
+        <w:t xml:space="preserve"> (patrz rozdział </w:t>
+      </w:r>
+      <w:r>
+        <w:fldChar w:fldCharType="begin"/>
+      </w:r>
+      <w:r>
+        <w:instrText xml:space="preserve"> REF _Ref436568886 \r \h </w:instrText>
+      </w:r>
+      <w:r>
+        <w:fldChar w:fldCharType="separate"/>
+      </w:r>
+      <w:r>
+        <w:t>5</w:t>
+      </w:r>
+      <w:r>
+        <w:fldChar w:fldCharType="end"/>
+      </w:r>
+      <w:r>
+        <w:t>)</w:t>
       </w:r>
       <w:r>
         <w:t>.</w:t>
@@ -3728,10 +3775,119 @@
     </w:p>
     <w:p>
       <w:pPr>
+        <w:spacing w:line="360" w:lineRule="auto"/>
+        <w:ind w:firstLine="708"/>
+        <w:jc w:val="both"/>
+      </w:pPr>
+      <w:r>
+        <w:t>Efekt „wyścigu” pojawia się wtedy, gdy dwie części programu (lub dwa różne programy)</w:t>
+      </w:r>
+      <w:r>
+        <w:t xml:space="preserve"> chcą zapisać dane w tym samym czasie do tego samego zasobu – zmiennej. Efekt takiego działania jest trudny do przewidzenia. Jest to efekt bardzo trudny do wykrycia ponieważ jego występowanie jest losowe i może pojawiać się bardzo </w:t>
+      </w:r>
+      <w:r>
+        <w:t>rzadko</w:t>
+      </w:r>
+      <w:r>
+        <w:t>.</w:t>
+      </w:r>
+    </w:p>
+    <w:p>
+      <w:pPr>
+        <w:spacing w:line="360" w:lineRule="auto"/>
+        <w:ind w:firstLine="708"/>
+        <w:jc w:val="both"/>
+      </w:pPr>
+      <w:r>
+        <w:rPr>
+          <w:noProof/>
+        </w:rPr>
+        <w:drawing>
+          <wp:inline distT="0" distB="0" distL="0" distR="0">
+            <wp:extent cx="2116988" cy="2280432"/>
+            <wp:effectExtent l="19050" t="0" r="0" b="0"/>
+            <wp:docPr id="2" name="Obraz 4"/>
+            <wp:cNvGraphicFramePr>
+              <a:graphicFrameLocks xmlns:a="http://schemas.openxmlformats.org/drawingml/2006/main" noChangeAspect="1"/>
+            </wp:cNvGraphicFramePr>
+            <a:graphic xmlns:a="http://schemas.openxmlformats.org/drawingml/2006/main">
+              <a:graphicData uri="http://schemas.openxmlformats.org/drawingml/2006/picture">
+                <pic:pic xmlns:pic="http://schemas.openxmlformats.org/drawingml/2006/picture">
+                  <pic:nvPicPr>
+                    <pic:cNvPr id="0" name="Picture 4"/>
+                    <pic:cNvPicPr>
+                      <a:picLocks noChangeAspect="1" noChangeArrowheads="1"/>
+                    </pic:cNvPicPr>
+                  </pic:nvPicPr>
+                  <pic:blipFill>
+                    <a:blip r:embed="rId18" cstate="print"/>
+                    <a:srcRect/>
+                    <a:stretch>
+                      <a:fillRect/>
+                    </a:stretch>
+                  </pic:blipFill>
+                  <pic:spPr bwMode="auto">
+                    <a:xfrm>
+                      <a:off x="0" y="0"/>
+                      <a:ext cx="2115619" cy="2278958"/>
+                    </a:xfrm>
+                    <a:prstGeom prst="rect">
+                      <a:avLst/>
+                    </a:prstGeom>
+                    <a:noFill/>
+                    <a:ln w="9525">
+                      <a:noFill/>
+                      <a:miter lim="800000"/>
+                      <a:headEnd/>
+                      <a:tailEnd/>
+                    </a:ln>
+                  </pic:spPr>
+                </pic:pic>
+              </a:graphicData>
+            </a:graphic>
+          </wp:inline>
+        </w:drawing>
+      </w:r>
+    </w:p>
+    <w:p>
+      <w:pPr>
         <w:pStyle w:val="Akapitzlist"/>
-        <w:rPr>
-          <w:b/>
-        </w:rPr>
+        <w:numPr>
+          <w:ilvl w:val="0"/>
+          <w:numId w:val="28"/>
+        </w:numPr>
+        <w:spacing w:line="360" w:lineRule="auto"/>
+        <w:jc w:val="center"/>
+        <w:rPr>
+          <w:sz w:val="20"/>
+        </w:rPr>
+      </w:pPr>
+      <w:r>
+        <w:rPr>
+          <w:sz w:val="20"/>
+        </w:rPr>
+        <w:t xml:space="preserve">Przykład pracy równoległej z występowaniem efektu Race </w:t>
+      </w:r>
+      <w:proofErr w:type="spellStart"/>
+      <w:r>
+        <w:rPr>
+          <w:sz w:val="20"/>
+        </w:rPr>
+        <w:t>Condition</w:t>
+      </w:r>
+      <w:proofErr w:type="spellEnd"/>
+      <w:r>
+        <w:rPr>
+          <w:sz w:val="20"/>
+        </w:rPr>
+        <w:t>.</w:t>
+      </w:r>
+    </w:p>
+    <w:p>
+      <w:pPr>
+        <w:spacing w:line="360" w:lineRule="auto"/>
+        <w:ind w:firstLine="708"/>
+        <w:jc w:val="both"/>
       </w:pPr>
     </w:p>
     <w:p>
@@ -3752,16 +3908,254 @@
         <w:rPr>
           <w:b/>
         </w:rPr>
-        <w:t xml:space="preserve">Metody zabezpieczenia przed efektem race </w:t>
+        <w:t>Metody zab</w:t>
+      </w:r>
+      <w:r>
+        <w:rPr>
+          <w:b/>
+        </w:rPr>
+        <w:t xml:space="preserve">ezpieczenia przed efektem Race </w:t>
       </w:r>
       <w:proofErr w:type="spellStart"/>
       <w:r>
         <w:rPr>
           <w:b/>
         </w:rPr>
-        <w:t>condition</w:t>
+        <w:t>C</w:t>
+      </w:r>
+      <w:r>
+        <w:rPr>
+          <w:b/>
+        </w:rPr>
+        <w:t>ondition</w:t>
       </w:r>
       <w:proofErr w:type="spellEnd"/>
+    </w:p>
+    <w:p>
+      <w:pPr>
+        <w:spacing w:line="360" w:lineRule="auto"/>
+        <w:ind w:firstLine="708"/>
+        <w:jc w:val="both"/>
+      </w:pPr>
+      <w:r>
+        <w:t xml:space="preserve">W celu zabezpieczenia kodu przed występowaniem efektu Race </w:t>
+      </w:r>
+      <w:proofErr w:type="spellStart"/>
+      <w:r>
+        <w:t>Condition</w:t>
+      </w:r>
+      <w:proofErr w:type="spellEnd"/>
+      <w:r>
+        <w:t xml:space="preserve"> należy tak projektować kod, żeby dostęp do zmiennych odbywał się z jednego miejsca na raz. W celu zablokowania krytycznych fragmentów kodu można zastosować strukturę semaforów: </w:t>
+      </w:r>
+      <w:r>
+        <w:rPr>
+          <w:b/>
+        </w:rPr>
+        <w:t>PPM</w:t>
+      </w:r>
+      <w:r>
+        <w:t xml:space="preserve"> </w:t>
+      </w:r>
+      <w:r>
+        <w:sym w:font="Wingdings" w:char="F0E0"/>
+      </w:r>
+      <w:r>
+        <w:t xml:space="preserve"> (paleta) </w:t>
+      </w:r>
+      <w:proofErr w:type="spellStart"/>
+      <w:r>
+        <w:rPr>
+          <w:b/>
+        </w:rPr>
+        <w:t>Programming</w:t>
+      </w:r>
+      <w:proofErr w:type="spellEnd"/>
+      <w:r>
+        <w:t xml:space="preserve"> </w:t>
+      </w:r>
+      <w:r>
+        <w:sym w:font="Wingdings" w:char="F0E0"/>
+      </w:r>
+      <w:r>
+        <w:t xml:space="preserve"> </w:t>
+      </w:r>
+      <w:proofErr w:type="spellStart"/>
+      <w:r>
+        <w:rPr>
+          <w:b/>
+        </w:rPr>
+        <w:t>Synchronization</w:t>
+      </w:r>
+      <w:proofErr w:type="spellEnd"/>
+      <w:r>
+        <w:t xml:space="preserve"> </w:t>
+      </w:r>
+      <w:r>
+        <w:sym w:font="Wingdings" w:char="F0E0"/>
+      </w:r>
+      <w:r>
+        <w:t xml:space="preserve"> </w:t>
+      </w:r>
+      <w:proofErr w:type="spellStart"/>
+      <w:r>
+        <w:rPr>
+          <w:b/>
+        </w:rPr>
+        <w:t>Semaphores</w:t>
+      </w:r>
+      <w:proofErr w:type="spellEnd"/>
+      <w:r>
+        <w:t>.</w:t>
+      </w:r>
+    </w:p>
+    <w:p>
+      <w:pPr>
+        <w:spacing w:line="360" w:lineRule="auto"/>
+        <w:ind w:firstLine="708"/>
+        <w:jc w:val="both"/>
+      </w:pPr>
+      <w:r>
+        <w:t>Inną metodą jest zastosowanie odpowiednio zaprojektowanych zmiennych funkcjonalnych.</w:t>
+      </w:r>
+      <w:r>
+        <w:t xml:space="preserve"> Na </w:t>
+      </w:r>
+      <w:r>
+        <w:fldChar w:fldCharType="begin"/>
+      </w:r>
+      <w:r>
+        <w:instrText xml:space="preserve"> REF _Ref436571690 \r \h </w:instrText>
+      </w:r>
+      <w:r>
+        <w:fldChar w:fldCharType="separate"/>
+      </w:r>
+      <w:r>
+        <w:t>Rys. 6</w:t>
+      </w:r>
+      <w:r>
+        <w:fldChar w:fldCharType="end"/>
+      </w:r>
+      <w:r>
+        <w:t xml:space="preserve"> przedstawiono przykład dodania liczby do zmiennej FVG. W przypadku a) kod nie jest zabezpieczony przed efektem Race </w:t>
+      </w:r>
+      <w:proofErr w:type="spellStart"/>
+      <w:r>
+        <w:t>Condition</w:t>
+      </w:r>
+      <w:proofErr w:type="spellEnd"/>
+      <w:r>
+        <w:t xml:space="preserve">, w przypadku b) kod </w:t>
+      </w:r>
+      <w:r>
+        <w:rPr>
+          <w:u w:val="single"/>
+        </w:rPr>
+        <w:t>jest zabezpieczony</w:t>
+      </w:r>
+      <w:r>
+        <w:t xml:space="preserve"> przed efektem Race </w:t>
+      </w:r>
+      <w:proofErr w:type="spellStart"/>
+      <w:r>
+        <w:t>Condition</w:t>
+      </w:r>
+      <w:proofErr w:type="spellEnd"/>
+      <w:r>
+        <w:t>, przypadek c) przedstawia realizację zabezpieczonego kodu w strukturze FVG.</w:t>
+      </w:r>
+    </w:p>
+    <w:p>
+      <w:pPr>
+        <w:spacing w:line="360" w:lineRule="auto"/>
+        <w:jc w:val="center"/>
+      </w:pPr>
+      <w:r>
+        <w:rPr>
+          <w:noProof/>
+        </w:rPr>
+        <w:drawing>
+          <wp:inline distT="0" distB="0" distL="0" distR="0">
+            <wp:extent cx="4860188" cy="1303234"/>
+            <wp:effectExtent l="19050" t="0" r="0" b="0"/>
+            <wp:docPr id="3" name="Obraz 5"/>
+            <wp:cNvGraphicFramePr>
+              <a:graphicFrameLocks xmlns:a="http://schemas.openxmlformats.org/drawingml/2006/main" noChangeAspect="1"/>
+            </wp:cNvGraphicFramePr>
+            <a:graphic xmlns:a="http://schemas.openxmlformats.org/drawingml/2006/main">
+              <a:graphicData uri="http://schemas.openxmlformats.org/drawingml/2006/picture">
+                <pic:pic xmlns:pic="http://schemas.openxmlformats.org/drawingml/2006/picture">
+                  <pic:nvPicPr>
+                    <pic:cNvPr id="0" name="Picture 5"/>
+                    <pic:cNvPicPr>
+                      <a:picLocks noChangeAspect="1" noChangeArrowheads="1"/>
+                    </pic:cNvPicPr>
+                  </pic:nvPicPr>
+                  <pic:blipFill>
+                    <a:blip r:embed="rId19" cstate="print"/>
+                    <a:srcRect/>
+                    <a:stretch>
+                      <a:fillRect/>
+                    </a:stretch>
+                  </pic:blipFill>
+                  <pic:spPr bwMode="auto">
+                    <a:xfrm>
+                      <a:off x="0" y="0"/>
+                      <a:ext cx="4860748" cy="1303384"/>
+                    </a:xfrm>
+                    <a:prstGeom prst="rect">
+                      <a:avLst/>
+                    </a:prstGeom>
+                    <a:noFill/>
+                    <a:ln w="9525">
+                      <a:noFill/>
+                      <a:miter lim="800000"/>
+                      <a:headEnd/>
+                      <a:tailEnd/>
+                    </a:ln>
+                  </pic:spPr>
+                </pic:pic>
+              </a:graphicData>
+            </a:graphic>
+          </wp:inline>
+        </w:drawing>
+      </w:r>
+    </w:p>
+    <w:p>
+      <w:pPr>
+        <w:pStyle w:val="Akapitzlist"/>
+        <w:numPr>
+          <w:ilvl w:val="0"/>
+          <w:numId w:val="28"/>
+        </w:numPr>
+        <w:spacing w:line="360" w:lineRule="auto"/>
+        <w:jc w:val="center"/>
+        <w:rPr>
+          <w:sz w:val="20"/>
+        </w:rPr>
+      </w:pPr>
+      <w:bookmarkStart w:id="7" w:name="_Ref436571690"/>
+      <w:r>
+        <w:rPr>
+          <w:sz w:val="20"/>
+        </w:rPr>
+        <w:t xml:space="preserve">Zabezpieczenie przed efektem Race </w:t>
+      </w:r>
+      <w:proofErr w:type="spellStart"/>
+      <w:r>
+        <w:rPr>
+          <w:sz w:val="20"/>
+        </w:rPr>
+        <w:t>Condition</w:t>
+      </w:r>
+      <w:proofErr w:type="spellEnd"/>
+      <w:r>
+        <w:rPr>
+          <w:sz w:val="20"/>
+        </w:rPr>
+        <w:t xml:space="preserve"> z zastosowaniem zmiennej funkcjonalnej.</w:t>
+      </w:r>
+      <w:bookmarkEnd w:id="7"/>
     </w:p>
     <w:p>
       <w:pPr>
@@ -3784,14 +4178,14 @@
           <w:b/>
         </w:rPr>
       </w:pPr>
-      <w:bookmarkStart w:id="6" w:name="_Ref427319602"/>
+      <w:bookmarkStart w:id="8" w:name="_Ref427319602"/>
       <w:r>
         <w:rPr>
           <w:b/>
         </w:rPr>
         <w:t>LABORATORYJNE STANOWISKO BADAWCZE</w:t>
       </w:r>
-      <w:bookmarkEnd w:id="6"/>
+      <w:bookmarkEnd w:id="8"/>
     </w:p>
     <w:p>
       <w:pPr>
@@ -3807,14 +4201,14 @@
           <w:b/>
         </w:rPr>
       </w:pPr>
-      <w:bookmarkStart w:id="7" w:name="_Ref427319607"/>
+      <w:bookmarkStart w:id="9" w:name="_Ref427319607"/>
       <w:r>
         <w:rPr>
           <w:b/>
         </w:rPr>
         <w:t>Obiekt badany</w:t>
       </w:r>
-      <w:bookmarkEnd w:id="7"/>
+      <w:bookmarkEnd w:id="9"/>
     </w:p>
     <w:p>
       <w:pPr>
@@ -3869,14 +4263,14 @@
           <w:b/>
         </w:rPr>
       </w:pPr>
-      <w:bookmarkStart w:id="8" w:name="_Ref427319615"/>
+      <w:bookmarkStart w:id="10" w:name="_Ref427319615"/>
       <w:r>
         <w:rPr>
           <w:b/>
         </w:rPr>
         <w:t>Urządzenia dodatkowe</w:t>
       </w:r>
-      <w:bookmarkEnd w:id="8"/>
+      <w:bookmarkEnd w:id="10"/>
     </w:p>
     <w:p>
       <w:pPr>
@@ -3914,14 +4308,14 @@
           <w:b/>
         </w:rPr>
       </w:pPr>
-      <w:bookmarkStart w:id="9" w:name="_Ref427319621"/>
+      <w:bookmarkStart w:id="11" w:name="_Ref427319621"/>
       <w:r>
         <w:rPr>
           <w:b/>
         </w:rPr>
         <w:t>Oprogramowanie</w:t>
       </w:r>
-      <w:bookmarkEnd w:id="9"/>
+      <w:bookmarkEnd w:id="11"/>
     </w:p>
     <w:p>
       <w:pPr>
@@ -3992,7 +4386,7 @@
           <w:b/>
         </w:rPr>
       </w:pPr>
-      <w:bookmarkStart w:id="10" w:name="_Ref427319634"/>
+      <w:bookmarkStart w:id="12" w:name="_Ref427319634"/>
       <w:r>
         <w:rPr>
           <w:b/>
@@ -4005,7 +4399,7 @@
         </w:rPr>
         <w:t xml:space="preserve"> – WYKAZ ZADAŃ DO REALIZACJI</w:t>
       </w:r>
-      <w:bookmarkEnd w:id="10"/>
+      <w:bookmarkEnd w:id="12"/>
     </w:p>
     <w:p>
       <w:pPr>
@@ -4302,7 +4696,6 @@
         <w:jc w:val="both"/>
       </w:pPr>
       <w:r>
-        <w:lastRenderedPageBreak/>
         <w:t>- uzupełnić stany programu o ich funkcjonalność.</w:t>
       </w:r>
     </w:p>
@@ -4334,43 +4727,147 @@
           <w:b/>
         </w:rPr>
       </w:pPr>
-      <w:bookmarkStart w:id="11" w:name="_Ref427319642"/>
-      <w:bookmarkStart w:id="12" w:name="_Ref431677884"/>
-      <w:bookmarkStart w:id="13" w:name="_Ref435049848"/>
+      <w:bookmarkStart w:id="13" w:name="_Ref427319642"/>
+      <w:bookmarkStart w:id="14" w:name="_Ref431677884"/>
+      <w:bookmarkStart w:id="15" w:name="_Ref435049848"/>
+      <w:bookmarkStart w:id="16" w:name="_Ref436568886"/>
       <w:r>
         <w:rPr>
           <w:b/>
         </w:rPr>
+        <w:lastRenderedPageBreak/>
         <w:t>PRZYKŁAD REALIZACJI ZADANIA</w:t>
       </w:r>
-      <w:bookmarkEnd w:id="11"/>
-      <w:bookmarkEnd w:id="12"/>
+      <w:bookmarkEnd w:id="13"/>
+      <w:bookmarkEnd w:id="14"/>
       <w:r>
         <w:rPr>
           <w:b/>
         </w:rPr>
         <w:t xml:space="preserve"> – </w:t>
       </w:r>
-      <w:bookmarkEnd w:id="13"/>
+      <w:bookmarkEnd w:id="15"/>
       <w:r>
         <w:rPr>
           <w:b/>
         </w:rPr>
         <w:t>zmienna funkcjonalna służąca do odliczania czasu</w:t>
       </w:r>
+      <w:bookmarkEnd w:id="16"/>
     </w:p>
     <w:p>
       <w:pPr>
         <w:spacing w:line="360" w:lineRule="auto"/>
         <w:ind w:firstLine="708"/>
         <w:jc w:val="both"/>
+      </w:pPr>
+      <w:r>
+        <w:t xml:space="preserve">Jednym z najpopularniejszych zastosowań FVG jest pomiar przedziałów czasu w konwencji Timing </w:t>
+      </w:r>
+      <w:proofErr w:type="spellStart"/>
+      <w:r>
+        <w:t>Execution</w:t>
+      </w:r>
+      <w:proofErr w:type="spellEnd"/>
+      <w:r>
+        <w:t xml:space="preserve">. Przykład realizacji zadania został przedstawiony na </w:t>
+      </w:r>
+      <w:r>
+        <w:fldChar w:fldCharType="begin"/>
+      </w:r>
+      <w:r>
+        <w:instrText xml:space="preserve"> REF _Ref436573477 \r \h </w:instrText>
+      </w:r>
+      <w:r>
+        <w:fldChar w:fldCharType="separate"/>
+      </w:r>
+      <w:r>
+        <w:t>Rys. 7</w:t>
+      </w:r>
+      <w:r>
+        <w:fldChar w:fldCharType="end"/>
+      </w:r>
+      <w:r>
+        <w:t>. Rysunki a) i b) przedstawiają dwie akcje wykonywane przez zmienną FVG, rysunek c) przedstawia aplikację negującą wskaźnik Przedział co zadany czas.</w:t>
+      </w:r>
+    </w:p>
+    <w:p>
+      <w:pPr>
+        <w:spacing w:line="360" w:lineRule="auto"/>
+        <w:jc w:val="both"/>
+      </w:pPr>
+      <w:r>
+        <w:rPr>
+          <w:noProof/>
+        </w:rPr>
+        <w:drawing>
+          <wp:inline distT="0" distB="0" distL="0" distR="0">
+            <wp:extent cx="5749925" cy="1536065"/>
+            <wp:effectExtent l="19050" t="0" r="3175" b="0"/>
+            <wp:docPr id="7" name="Obraz 6"/>
+            <wp:cNvGraphicFramePr>
+              <a:graphicFrameLocks xmlns:a="http://schemas.openxmlformats.org/drawingml/2006/main" noChangeAspect="1"/>
+            </wp:cNvGraphicFramePr>
+            <a:graphic xmlns:a="http://schemas.openxmlformats.org/drawingml/2006/main">
+              <a:graphicData uri="http://schemas.openxmlformats.org/drawingml/2006/picture">
+                <pic:pic xmlns:pic="http://schemas.openxmlformats.org/drawingml/2006/picture">
+                  <pic:nvPicPr>
+                    <pic:cNvPr id="0" name="Picture 6"/>
+                    <pic:cNvPicPr>
+                      <a:picLocks noChangeAspect="1" noChangeArrowheads="1"/>
+                    </pic:cNvPicPr>
+                  </pic:nvPicPr>
+                  <pic:blipFill>
+                    <a:blip r:embed="rId20" cstate="print"/>
+                    <a:srcRect/>
+                    <a:stretch>
+                      <a:fillRect/>
+                    </a:stretch>
+                  </pic:blipFill>
+                  <pic:spPr bwMode="auto">
+                    <a:xfrm>
+                      <a:off x="0" y="0"/>
+                      <a:ext cx="5749925" cy="1536065"/>
+                    </a:xfrm>
+                    <a:prstGeom prst="rect">
+                      <a:avLst/>
+                    </a:prstGeom>
+                    <a:noFill/>
+                    <a:ln w="9525">
+                      <a:noFill/>
+                      <a:miter lim="800000"/>
+                      <a:headEnd/>
+                      <a:tailEnd/>
+                    </a:ln>
+                  </pic:spPr>
+                </pic:pic>
+              </a:graphicData>
+            </a:graphic>
+          </wp:inline>
+        </w:drawing>
+      </w:r>
+    </w:p>
+    <w:p>
+      <w:pPr>
+        <w:pStyle w:val="Akapitzlist"/>
+        <w:numPr>
+          <w:ilvl w:val="0"/>
+          <w:numId w:val="28"/>
+        </w:numPr>
+        <w:spacing w:line="360" w:lineRule="auto"/>
+        <w:jc w:val="center"/>
         <w:rPr>
           <w:sz w:val="20"/>
         </w:rPr>
       </w:pPr>
-      <w:r>
-        <w:t>Zmienna FVG</w:t>
-      </w:r>
+      <w:bookmarkStart w:id="17" w:name="_Ref436573477"/>
+      <w:r>
+        <w:rPr>
+          <w:sz w:val="20"/>
+        </w:rPr>
+        <w:t>Zastosowanie zmiennej typu FVG do odmierzania przedziałów czasu.</w:t>
+      </w:r>
+      <w:bookmarkEnd w:id="17"/>
     </w:p>
     <w:p>
       <w:pPr>
@@ -4391,14 +4888,14 @@
           <w:b/>
         </w:rPr>
       </w:pPr>
-      <w:bookmarkStart w:id="14" w:name="_Ref427319682"/>
+      <w:bookmarkStart w:id="18" w:name="_Ref427319682"/>
       <w:r>
         <w:rPr>
           <w:b/>
         </w:rPr>
         <w:t>RAPORT</w:t>
       </w:r>
-      <w:bookmarkEnd w:id="14"/>
+      <w:bookmarkEnd w:id="18"/>
     </w:p>
     <w:p>
       <w:pPr>
@@ -4453,14 +4950,14 @@
           <w:b/>
         </w:rPr>
       </w:pPr>
-      <w:bookmarkStart w:id="15" w:name="_Ref427319687"/>
+      <w:bookmarkStart w:id="19" w:name="_Ref427319687"/>
       <w:r>
         <w:rPr>
           <w:b/>
         </w:rPr>
         <w:t>PYTANIA</w:t>
       </w:r>
-      <w:bookmarkEnd w:id="15"/>
+      <w:bookmarkEnd w:id="19"/>
     </w:p>
     <w:p>
       <w:pPr>
@@ -4472,13 +4969,7 @@
         <w:spacing w:line="360" w:lineRule="auto"/>
       </w:pPr>
       <w:r>
-        <w:t xml:space="preserve">Wymienić </w:t>
-      </w:r>
-      <w:r>
-        <w:t>elementy struktury maszyny stanów</w:t>
-      </w:r>
-      <w:r>
-        <w:t>.</w:t>
+        <w:t>Wymienić i omówić typy zmiennych w LabVIEW.</w:t>
       </w:r>
     </w:p>
     <w:p>
@@ -4491,21 +4982,15 @@
         <w:spacing w:line="360" w:lineRule="auto"/>
       </w:pPr>
       <w:r>
-        <w:t xml:space="preserve">Jak zmodyfikować strukturę </w:t>
-      </w:r>
-      <w:r>
-        <w:t xml:space="preserve">z rysunku </w:t>
-      </w:r>
-      <w:r>
-        <w:t xml:space="preserve">5a, żeby wyeliminować węzeł </w:t>
+        <w:t xml:space="preserve">Omówić na przykładzie efekt Race </w:t>
       </w:r>
       <w:proofErr w:type="spellStart"/>
       <w:r>
-        <w:t>Increment</w:t>
+        <w:t>Condition</w:t>
       </w:r>
       <w:proofErr w:type="spellEnd"/>
       <w:r>
-        <w:t xml:space="preserve"> (+1)?</w:t>
+        <w:t>.</w:t>
       </w:r>
     </w:p>
     <w:p>
@@ -4938,7 +5423,7 @@
         <w:rStyle w:val="Numerstrony"/>
         <w:noProof/>
       </w:rPr>
-      <w:t>9</w:t>
+      <w:t>8</w:t>
     </w:r>
     <w:r>
       <w:rPr>
@@ -5125,7 +5610,7 @@
               <v:shape id="_x0000_i1025" type="#_x0000_t75" style="width:17.3pt;height:27.05pt" o:ole="">
                 <v:imagedata r:id="rId1" o:title=""/>
               </v:shape>
-              <o:OLEObject Type="Embed" ProgID="CorelDRAW.Graphic.11" ShapeID="_x0000_i1025" DrawAspect="Content" ObjectID="_1510002250" r:id="rId2"/>
+              <o:OLEObject Type="Embed" ProgID="CorelDRAW.Graphic.11" ShapeID="_x0000_i1025" DrawAspect="Content" ObjectID="_1510315414" r:id="rId2"/>
             </w:object>
           </w:r>
         </w:p>
@@ -10888,7 +11373,7 @@
 </file>
 
 <file path=customXml/itemProps1.xml><?xml version="1.0" encoding="utf-8"?>
-<ds:datastoreItem xmlns:ds="http://schemas.openxmlformats.org/officeDocument/2006/customXml" ds:itemID="{06E7E176-C927-4871-A162-9B13200528BD}">
+<ds:datastoreItem xmlns:ds="http://schemas.openxmlformats.org/officeDocument/2006/customXml" ds:itemID="{D049E52C-3368-4844-87F9-3A627FD00052}">
   <ds:schemaRefs>
     <ds:schemaRef ds:uri="http://schemas.openxmlformats.org/officeDocument/2006/bibliography"/>
   </ds:schemaRefs>

</xml_diff>

<commit_message>
Przygotowano szablon instrukcji do ćwiczenia 9 - pętle równoległe
</commit_message>
<xml_diff>
--- a/Cw8 Zmienne/PiWDP8 Zmienne.docx
+++ b/Cw8 Zmienne/PiWDP8 Zmienne.docx
@@ -1693,7 +1693,7 @@
               <w:rPr>
                 <w:noProof/>
               </w:rPr>
-              <w:t>8</w:t>
+              <w:t>9</w:t>
             </w:r>
             <w:r>
               <w:fldChar w:fldCharType="end"/>
@@ -7206,7 +7206,7 @@
               <v:shape id="_x0000_i1025" type="#_x0000_t75" style="width:17.3pt;height:27.05pt" o:ole="">
                 <v:imagedata r:id="rId1" o:title=""/>
               </v:shape>
-              <o:OLEObject Type="Embed" ProgID="CorelDRAW.Graphic.11" ShapeID="_x0000_i1025" DrawAspect="Content" ObjectID="_1510601387" r:id="rId2"/>
+              <o:OLEObject Type="Embed" ProgID="CorelDRAW.Graphic.11" ShapeID="_x0000_i1025" DrawAspect="Content" ObjectID="_1510601721" r:id="rId2"/>
             </w:object>
           </w:r>
         </w:p>
@@ -12969,7 +12969,7 @@
 </file>
 
 <file path=customXml/itemProps1.xml><?xml version="1.0" encoding="utf-8"?>
-<ds:datastoreItem xmlns:ds="http://schemas.openxmlformats.org/officeDocument/2006/customXml" ds:itemID="{22C460CE-CCD7-487A-8012-7793FBCA273C}">
+<ds:datastoreItem xmlns:ds="http://schemas.openxmlformats.org/officeDocument/2006/customXml" ds:itemID="{2B550014-32A0-4D39-8330-30DBFFCFA165}">
   <ds:schemaRefs>
     <ds:schemaRef ds:uri="http://schemas.openxmlformats.org/officeDocument/2006/bibliography"/>
   </ds:schemaRefs>

</xml_diff>